<commit_message>
added table to uploaded documents
</commit_message>
<xml_diff>
--- a/media/IGI.docx
+++ b/media/IGI.docx
@@ -487,12 +487,6 @@
             <w:insideH w:val="none" w:color="auto" w:sz="0" w:space="0"/>
             <w:insideV w:val="none" w:color="auto" w:sz="0" w:space="0"/>
           </w:tblBorders>
-          <w:tblCellMar>
-            <w:top w:w="0" w:type="dxa"/>
-            <w:left w:w="108" w:type="dxa"/>
-            <w:bottom w:w="0" w:type="dxa"/>
-            <w:right w:w="108" w:type="dxa"/>
-          </w:tblCellMar>
         </w:tblPrEx>
         <w:tc>
           <w:tcPr>
@@ -697,9 +691,10 @@
         <w:ind w:right="258" w:firstLine="5"/>
         <w:jc w:val="both"/>
         <w:rPr>
-          <w:rFonts w:ascii="Open Sans" w:hAnsi="Open Sans" w:cs="Open Sans"/>
-          <w:sz w:val="20"/>
-          <w:szCs w:val="20"/>
+          <w:rFonts w:hint="default" w:ascii="Open Sans" w:hAnsi="Open Sans" w:cs="Open Sans"/>
+          <w:sz w:val="20"/>
+          <w:szCs w:val="20"/>
+          <w:lang w:val="ru-RU"/>
         </w:rPr>
       </w:pPr>
       <w:r>
@@ -709,6 +704,15 @@
           <w:szCs w:val="20"/>
         </w:rPr>
         <w:t>[запрос сведений]</w:t>
+      </w:r>
+      <w:r>
+        <w:rPr>
+          <w:rFonts w:hint="default" w:ascii="Open Sans" w:hAnsi="Open Sans" w:cs="Open Sans"/>
+          <w:sz w:val="20"/>
+          <w:szCs w:val="20"/>
+          <w:lang w:val="ru-RU"/>
+        </w:rPr>
+        <w:t xml:space="preserve"> ИГИ</w:t>
       </w:r>
     </w:p>
     <w:p>
@@ -1431,8 +1435,6 @@
           <w:lang w:eastAsia="ru-RU"/>
         </w:rPr>
       </w:pPr>
-      <w:bookmarkStart w:id="4" w:name="_GoBack"/>
-      <w:bookmarkEnd w:id="4"/>
     </w:p>
     <w:p>
       <w:pPr>
@@ -1617,19 +1619,9 @@
         </w:rPr>
         <w:t>_таблица_координат</w:t>
       </w:r>
-    </w:p>
-    <w:bookmarkEnd w:id="1"/>
-    <w:p>
-      <w:pPr>
-        <w:spacing w:after="0" w:line="240" w:lineRule="auto"/>
-        <w:ind w:right="258"/>
-        <w:jc w:val="both"/>
-        <w:rPr>
-          <w:rFonts w:ascii="Open Sans" w:hAnsi="Open Sans" w:cs="Open Sans"/>
-          <w:sz w:val="20"/>
-          <w:szCs w:val="20"/>
-        </w:rPr>
-      </w:pPr>
+      <w:bookmarkEnd w:id="1"/>
+      <w:bookmarkStart w:id="4" w:name="_GoBack"/>
+      <w:bookmarkEnd w:id="4"/>
     </w:p>
     <w:sectPr>
       <w:footerReference r:id="rId6" w:type="first"/>

</xml_diff>